<commit_message>
game board building successfully
</commit_message>
<xml_diff>
--- a/blackjack2_spec.docx
+++ b/blackjack2_spec.docx
@@ -42,116 +42,703 @@
         <w:t>spec</w:t>
       </w:r>
     </w:p>
+    <w:p/>
+    <w:p/>
+    <w:p>
+      <w:pPr>
+        <w:spacing w:line="360" w:lineRule="auto"/>
+      </w:pPr>
+      <w:r>
+        <w:t>Objects</w:t>
+      </w:r>
+    </w:p>
+    <w:p>
+      <w:pPr>
+        <w:pStyle w:val="indented"/>
+        <w:spacing w:line="360" w:lineRule="auto"/>
+        <w:ind w:left="374" w:hanging="187"/>
+      </w:pPr>
+      <w:r>
+        <w:t>Game</w:t>
+      </w:r>
+      <w:r>
+        <w:tab/>
+      </w:r>
+      <w:r>
+        <w:tab/>
+        <w:t>tracks gamesState, currentPlayer, doesTheMath</w:t>
+      </w:r>
+    </w:p>
+    <w:p>
+      <w:pPr>
+        <w:pStyle w:val="indented"/>
+        <w:spacing w:line="360" w:lineRule="auto"/>
+        <w:ind w:left="374" w:hanging="187"/>
+      </w:pPr>
+      <w:r>
+        <w:t>Display</w:t>
+      </w:r>
+      <w:r>
+        <w:tab/>
+      </w:r>
+      <w:r>
+        <w:t>design, display, events</w:t>
+      </w:r>
+    </w:p>
+    <w:p>
+      <w:pPr>
+        <w:pStyle w:val="indented"/>
+        <w:spacing w:line="360" w:lineRule="auto"/>
+        <w:ind w:left="374" w:hanging="187"/>
+      </w:pPr>
+      <w:r>
+        <w:t>Player</w:t>
+      </w:r>
+      <w:r>
+        <w:tab/>
+      </w:r>
+      <w:r>
+        <w:t>playerData, playerPanel(hitMe, holdMe, ones, fives, tens)</w:t>
+      </w:r>
+    </w:p>
+    <w:p>
+      <w:pPr>
+        <w:pStyle w:val="indented"/>
+        <w:spacing w:line="360" w:lineRule="auto"/>
+        <w:ind w:left="374" w:hanging="187"/>
+      </w:pPr>
+      <w:r>
+        <w:t>Button</w:t>
+      </w:r>
+      <w:r>
+        <w:tab/>
+        <w:t>eventListeners, callbacks</w:t>
+      </w:r>
+    </w:p>
     <w:p>
       <w:pPr>
         <w:pStyle w:val="topics"/>
-      </w:pPr>
+        <w:spacing w:line="360" w:lineRule="auto"/>
+      </w:pPr>
+    </w:p>
+    <w:p>
+      <w:pPr>
+        <w:spacing w:line="360" w:lineRule="auto"/>
+      </w:pPr>
+      <w:r>
+        <w:t>Display</w:t>
+      </w:r>
+      <w:r>
+        <w:t>Object</w:t>
+      </w:r>
+    </w:p>
+    <w:p>
+      <w:pPr>
+        <w:pStyle w:val="indented"/>
+        <w:spacing w:line="360" w:lineRule="auto"/>
+      </w:pPr>
+      <w:r>
+        <w:t>designAreas</w:t>
+      </w:r>
+      <w:r>
+        <w:tab/>
+        <w:t>background graphics</w:t>
+      </w:r>
+    </w:p>
+    <w:p>
+      <w:pPr>
+        <w:pStyle w:val="indented"/>
+        <w:spacing w:line="360" w:lineRule="auto"/>
+      </w:pPr>
+      <w:r>
+        <w:t>displayAreas</w:t>
+      </w:r>
+      <w:r>
+        <w:tab/>
+        <w:t>text, image</w:t>
+      </w:r>
+    </w:p>
+    <w:p>
+      <w:pPr>
+        <w:pStyle w:val="indented"/>
+        <w:spacing w:line="360" w:lineRule="auto"/>
+      </w:pPr>
+      <w:r>
+        <w:t>eventAreas</w:t>
+      </w:r>
+      <w:r>
+        <w:tab/>
+        <w:t>buttons</w:t>
+      </w:r>
     </w:p>
     <w:p>
       <w:pPr>
         <w:pStyle w:val="topics"/>
-      </w:pPr>
-    </w:p>
-    <w:p>
-      <w:r>
-        <w:t>objects</w:t>
-      </w:r>
-    </w:p>
-    <w:p>
-      <w:pPr>
-        <w:pStyle w:val="indented"/>
-      </w:pPr>
-      <w:r>
-        <w:t>gameMaster</w:t>
-      </w:r>
-    </w:p>
-    <w:p>
-      <w:pPr>
-        <w:pStyle w:val="indented"/>
-      </w:pPr>
-      <w:r>
-        <w:t>game</w:t>
-      </w:r>
-    </w:p>
-    <w:p>
-      <w:pPr>
-        <w:pStyle w:val="indented"/>
-      </w:pPr>
-      <w:r>
-        <w:t>dealer</w:t>
-      </w:r>
-    </w:p>
-    <w:p>
-      <w:pPr>
-        <w:pStyle w:val="indented"/>
-      </w:pPr>
+        <w:spacing w:line="360" w:lineRule="auto"/>
+      </w:pPr>
+    </w:p>
+    <w:p>
+      <w:pPr>
+        <w:pStyle w:val="topics"/>
+        <w:spacing w:line="360" w:lineRule="auto"/>
+      </w:pPr>
+      <w:r>
+        <w:t>designAreas</w:t>
+      </w:r>
+    </w:p>
+    <w:p>
+      <w:pPr>
+        <w:pStyle w:val="indented"/>
+        <w:spacing w:line="360" w:lineRule="auto"/>
+      </w:pPr>
+      <w:r>
+        <w:t>designAreasArray [</w:t>
+      </w:r>
       <w:r>
         <w:t>player</w:t>
       </w:r>
-    </w:p>
-    <w:p>
-      <w:pPr>
-        <w:pStyle w:val="indented"/>
-      </w:pPr>
-      <w:r>
-        <w:t>display</w:t>
+      <w:r>
+        <w:t xml:space="preserve">1, </w:t>
+      </w:r>
+      <w:r>
+        <w:t>player1,</w:t>
+      </w:r>
+      <w:r>
+        <w:t xml:space="preserve"> </w:t>
+      </w:r>
+      <w:r>
+        <w:t>player1,</w:t>
+      </w:r>
+      <w:r>
+        <w:t xml:space="preserve"> </w:t>
+      </w:r>
+      <w:r>
+        <w:t>dealer, table, logo</w:t>
+      </w:r>
+      <w:r>
+        <w:t>]</w:t>
+      </w:r>
+    </w:p>
+    <w:p>
+      <w:pPr>
+        <w:pStyle w:val="indented"/>
+        <w:spacing w:line="360" w:lineRule="auto"/>
+      </w:pPr>
+      <w:r>
+        <w:tab/>
+      </w:r>
+      <w:r>
+        <w:rPr>
+          <w:color w:val="008000"/>
+        </w:rPr>
+        <w:t>designArea</w:t>
+      </w:r>
+      <w:r>
+        <w:rPr>
+          <w:color w:val="008000"/>
+        </w:rPr>
+        <w:t>Object</w:t>
+      </w:r>
+      <w:r>
+        <w:t xml:space="preserve"> {name, indexCell(row, col), areaWidth, areaHeight, class}</w:t>
+      </w:r>
+    </w:p>
+    <w:p>
+      <w:pPr>
+        <w:pStyle w:val="indented"/>
+        <w:spacing w:line="360" w:lineRule="auto"/>
+      </w:pPr>
+      <w:r>
+        <w:t>methods</w:t>
+      </w:r>
+    </w:p>
+    <w:p>
+      <w:pPr>
+        <w:pStyle w:val="indented"/>
+        <w:spacing w:line="360" w:lineRule="auto"/>
+      </w:pPr>
+      <w:r>
+        <w:tab/>
+        <w:t>mergeDesignArea(gameState)</w:t>
+      </w:r>
+    </w:p>
+    <w:p>
+      <w:pPr>
+        <w:pStyle w:val="indented"/>
+        <w:spacing w:line="360" w:lineRule="auto"/>
+      </w:pPr>
+      <w:r>
+        <w:tab/>
+        <w:t>unmergeDesignArea(gameState)</w:t>
+      </w:r>
+    </w:p>
+    <w:p>
+      <w:pPr>
+        <w:pStyle w:val="indented"/>
+        <w:spacing w:line="360" w:lineRule="auto"/>
+      </w:pPr>
+      <w:r>
+        <w:tab/>
+        <w:t>updateAreaState(gameState)</w:t>
       </w:r>
     </w:p>
     <w:p>
       <w:pPr>
         <w:pStyle w:val="topics"/>
-      </w:pPr>
-    </w:p>
-    <w:p>
-      <w:r>
-        <w:t>gameMaster</w:t>
-      </w:r>
-    </w:p>
-    <w:p>
-      <w:pPr>
-        <w:pStyle w:val="indented"/>
-      </w:pPr>
-      <w:r>
-        <w:t>gameId</w:t>
-      </w:r>
-    </w:p>
-    <w:p>
-      <w:pPr>
-        <w:pStyle w:val="indented"/>
-      </w:pPr>
-      <w:r>
-        <w:t>gamesArray</w:t>
-      </w:r>
-    </w:p>
-    <w:p>
-      <w:pPr>
-        <w:pStyle w:val="indented"/>
-      </w:pPr>
-      <w:r>
-        <w:t>plsyersArray</w:t>
-      </w:r>
-    </w:p>
-    <w:p>
-      <w:pPr>
-        <w:pStyle w:val="indented"/>
-      </w:pPr>
-      <w:r>
-        <w:t>playerScoresArray</w:t>
-      </w:r>
+        <w:spacing w:line="360" w:lineRule="auto"/>
+      </w:pPr>
     </w:p>
     <w:p>
       <w:pPr>
         <w:pStyle w:val="topics"/>
-      </w:pPr>
-    </w:p>
-    <w:p>
-      <w:r>
-        <w:t>game</w:t>
-      </w:r>
-    </w:p>
-    <w:p>
-      <w:pPr>
-        <w:pStyle w:val="indented"/>
+        <w:spacing w:line="360" w:lineRule="auto"/>
+      </w:pPr>
+      <w:r>
+        <w:t>displayAreas</w:t>
+      </w:r>
+    </w:p>
+    <w:p>
+      <w:pPr>
+        <w:pStyle w:val="indented"/>
+        <w:spacing w:line="360" w:lineRule="auto"/>
+      </w:pPr>
+      <w:r>
+        <w:t>displayAreasArray [textFields, buttons, images]</w:t>
+      </w:r>
+    </w:p>
+    <w:p>
+      <w:pPr>
+        <w:pStyle w:val="indented"/>
+        <w:spacing w:line="360" w:lineRule="auto"/>
+      </w:pPr>
+      <w:r>
+        <w:tab/>
+      </w:r>
+      <w:r>
+        <w:rPr>
+          <w:color w:val="008000"/>
+        </w:rPr>
+        <w:t>d</w:t>
+      </w:r>
+      <w:r>
+        <w:rPr>
+          <w:color w:val="008000"/>
+        </w:rPr>
+        <w:t>isplay</w:t>
+      </w:r>
+      <w:r>
+        <w:rPr>
+          <w:color w:val="008000"/>
+        </w:rPr>
+        <w:t>AreaObject</w:t>
+      </w:r>
+      <w:r>
+        <w:t xml:space="preserve"> {name, indexCell(row, col), areaWidth, areaHeight, class}</w:t>
+      </w:r>
+    </w:p>
+    <w:p>
+      <w:pPr>
+        <w:pStyle w:val="indented"/>
+        <w:spacing w:line="360" w:lineRule="auto"/>
+      </w:pPr>
+      <w:r>
+        <w:t>textFields [playerCollection, gameCollection]</w:t>
+      </w:r>
+    </w:p>
+    <w:p>
+      <w:pPr>
+        <w:pStyle w:val="indented"/>
+        <w:spacing w:line="360" w:lineRule="auto"/>
+      </w:pPr>
+      <w:r>
+        <w:tab/>
+      </w:r>
+      <w:r>
+        <w:rPr>
+          <w:color w:val="008000"/>
+        </w:rPr>
+        <w:t>text</w:t>
+      </w:r>
+      <w:r>
+        <w:rPr>
+          <w:color w:val="008000"/>
+        </w:rPr>
+        <w:t>Object</w:t>
+      </w:r>
+      <w:r>
+        <w:t xml:space="preserve"> {name, indexCell(row, col), areaWidth, areaHeight, class}</w:t>
+      </w:r>
+    </w:p>
+    <w:p>
+      <w:pPr>
+        <w:pStyle w:val="indented"/>
+        <w:spacing w:line="360" w:lineRule="auto"/>
+      </w:pPr>
+      <w:r>
+        <w:tab/>
+        <w:t>game [playerBank1, playerBank2,</w:t>
+      </w:r>
+      <w:r>
+        <w:t xml:space="preserve"> </w:t>
+      </w:r>
+      <w:r>
+        <w:t>playerBank3, playerBet1, playerBet2,</w:t>
+      </w:r>
+      <w:r>
+        <w:t xml:space="preserve"> </w:t>
+      </w:r>
+      <w:r>
+        <w:t>playerBet3]</w:t>
+      </w:r>
+    </w:p>
+    <w:p>
+      <w:pPr>
+        <w:pStyle w:val="indented"/>
+        <w:spacing w:line="360" w:lineRule="auto"/>
+      </w:pPr>
+      <w:r>
+        <w:tab/>
+        <w:t>player [playerName, playerScore, playerCards, playerBank]</w:t>
+      </w:r>
+    </w:p>
+    <w:p>
+      <w:pPr>
+        <w:pStyle w:val="indented"/>
+        <w:spacing w:line="360" w:lineRule="auto"/>
+      </w:pPr>
+      <w:r>
+        <w:t>buttons</w:t>
+      </w:r>
+    </w:p>
+    <w:p>
+      <w:pPr>
+        <w:pStyle w:val="indented"/>
+        <w:spacing w:line="360" w:lineRule="auto"/>
+      </w:pPr>
+      <w:r>
+        <w:tab/>
+      </w:r>
+      <w:r>
+        <w:rPr>
+          <w:color w:val="008000"/>
+        </w:rPr>
+        <w:t>buttonObject</w:t>
+      </w:r>
+      <w:r>
+        <w:t xml:space="preserve"> {name, indexCell(row, col), areaWidth, areaHeight, class, callback, image, offsetXY}</w:t>
+      </w:r>
+    </w:p>
+    <w:p>
+      <w:pPr>
+        <w:pStyle w:val="indented"/>
+        <w:spacing w:line="360" w:lineRule="auto"/>
+      </w:pPr>
+      <w:r>
+        <w:tab/>
+        <w:t>game [orb, enterPlayer, startGame, deal, newGame]</w:t>
+      </w:r>
+    </w:p>
+    <w:p>
+      <w:pPr>
+        <w:pStyle w:val="indented"/>
+        <w:spacing w:line="360" w:lineRule="auto"/>
+      </w:pPr>
+      <w:r>
+        <w:tab/>
+        <w:t>player [hitMe, holdMe, oneBank, fiveBank, tenBank]</w:t>
+      </w:r>
+    </w:p>
+    <w:p>
+      <w:pPr>
+        <w:pStyle w:val="indented"/>
+        <w:spacing w:line="360" w:lineRule="auto"/>
+      </w:pPr>
+      <w:r>
+        <w:t>images</w:t>
+      </w:r>
+    </w:p>
+    <w:p>
+      <w:pPr>
+        <w:pStyle w:val="indented"/>
+        <w:spacing w:line="360" w:lineRule="auto"/>
+      </w:pPr>
+      <w:r>
+        <w:tab/>
+        <w:t>game [hitMe, holdMe]</w:t>
+      </w:r>
+    </w:p>
+    <w:p>
+      <w:pPr>
+        <w:pStyle w:val="indented"/>
+        <w:spacing w:line="360" w:lineRule="auto"/>
+      </w:pPr>
+      <w:r>
+        <w:tab/>
+        <w:t>player [hearts, clubs, spades, diamonds]</w:t>
+      </w:r>
+    </w:p>
+    <w:p>
+      <w:pPr>
+        <w:spacing w:line="360" w:lineRule="auto"/>
+      </w:pPr>
+    </w:p>
+    <w:p>
+      <w:pPr>
+        <w:pStyle w:val="topics"/>
+        <w:spacing w:line="360" w:lineRule="auto"/>
+      </w:pPr>
+      <w:r>
+        <w:t>eventAreas</w:t>
+      </w:r>
+    </w:p>
+    <w:p>
+      <w:pPr>
+        <w:pStyle w:val="indented"/>
+        <w:spacing w:line="360" w:lineRule="auto"/>
+      </w:pPr>
+      <w:r>
+        <w:t>clickers</w:t>
+      </w:r>
+    </w:p>
+    <w:p>
+      <w:pPr>
+        <w:pStyle w:val="indented"/>
+        <w:spacing w:line="360" w:lineRule="auto"/>
+      </w:pPr>
+      <w:r>
+        <w:tab/>
+        <w:t>game [orb, startGame, enterPlayer, newGame, dealCards]</w:t>
+      </w:r>
+    </w:p>
+    <w:p>
+      <w:pPr>
+        <w:pStyle w:val="indented"/>
+        <w:spacing w:line="360" w:lineRule="auto"/>
+      </w:pPr>
+      <w:r>
+        <w:tab/>
+        <w:t>player [hitMe, holdMe, oneBankP, fiveBankP, tenBankP]</w:t>
+      </w:r>
+    </w:p>
+    <w:p>
+      <w:pPr>
+        <w:pStyle w:val="topics"/>
+        <w:spacing w:line="360" w:lineRule="auto"/>
+      </w:pPr>
+    </w:p>
+    <w:p>
+      <w:pPr>
+        <w:spacing w:line="360" w:lineRule="auto"/>
+      </w:pPr>
+      <w:r>
+        <w:t>Game</w:t>
+      </w:r>
+      <w:r>
+        <w:t>Object</w:t>
+      </w:r>
+    </w:p>
+    <w:p>
+      <w:pPr>
+        <w:pStyle w:val="indented"/>
+        <w:spacing w:line="360" w:lineRule="auto"/>
+      </w:pPr>
+      <w:r>
+        <w:t>properties</w:t>
+      </w:r>
+    </w:p>
+    <w:p>
+      <w:pPr>
+        <w:pStyle w:val="indented"/>
+        <w:spacing w:line="360" w:lineRule="auto"/>
+      </w:pPr>
+      <w:r>
+        <w:tab/>
+      </w:r>
+      <w:r>
+        <w:rPr>
+          <w:color w:val="008000"/>
+        </w:rPr>
+        <w:t>scoreBoard</w:t>
+      </w:r>
+      <w:r>
+        <w:rPr>
+          <w:color w:val="008000"/>
+        </w:rPr>
+        <w:t>Object</w:t>
+      </w:r>
+      <w:r>
+        <w:t xml:space="preserve"> {playerName1, playerName2,</w:t>
+      </w:r>
+      <w:r>
+        <w:t xml:space="preserve"> </w:t>
+      </w:r>
+      <w:r>
+        <w:t>playerName3, playerBank1, playerBank2,</w:t>
+      </w:r>
+      <w:r>
+        <w:t xml:space="preserve"> </w:t>
+      </w:r>
+      <w:r>
+        <w:t>playerBank3}</w:t>
+      </w:r>
+    </w:p>
+    <w:p>
+      <w:pPr>
+        <w:pStyle w:val="indented"/>
+        <w:spacing w:line="360" w:lineRule="auto"/>
+      </w:pPr>
+      <w:r>
+        <w:tab/>
+        <w:t>currentPlayer</w:t>
+      </w:r>
+    </w:p>
+    <w:p>
+      <w:pPr>
+        <w:pStyle w:val="indented"/>
+        <w:spacing w:line="360" w:lineRule="auto"/>
+      </w:pPr>
+      <w:r>
+        <w:tab/>
+        <w:t>currentG</w:t>
+      </w:r>
+      <w:r>
+        <w:t>ameState</w:t>
+      </w:r>
+    </w:p>
+    <w:p>
+      <w:pPr>
+        <w:pStyle w:val="indented"/>
+        <w:spacing w:line="360" w:lineRule="auto"/>
+      </w:pPr>
+      <w:r>
+        <w:tab/>
+        <w:t>designAreasArray</w:t>
+      </w:r>
+    </w:p>
+    <w:p>
+      <w:pPr>
+        <w:pStyle w:val="indented"/>
+        <w:spacing w:line="360" w:lineRule="auto"/>
+      </w:pPr>
+      <w:r>
+        <w:tab/>
+      </w:r>
+      <w:r>
+        <w:t>displayAreasArray [textFields, buttons, images]</w:t>
+      </w:r>
+    </w:p>
+    <w:p>
+      <w:pPr>
+        <w:pStyle w:val="indented"/>
+        <w:spacing w:line="360" w:lineRule="auto"/>
+      </w:pPr>
+      <w:r>
+        <w:tab/>
+        <w:t>gameStatesArray [splash, login, newGame, playGame]</w:t>
+      </w:r>
+    </w:p>
+    <w:p>
+      <w:pPr>
+        <w:pStyle w:val="indented"/>
+        <w:spacing w:line="360" w:lineRule="auto"/>
+      </w:pPr>
+      <w:r>
+        <w:tab/>
+        <w:t>gameStateButtons</w:t>
+      </w:r>
+    </w:p>
+    <w:p>
+      <w:pPr>
+        <w:pStyle w:val="indented"/>
+        <w:spacing w:line="360" w:lineRule="auto"/>
+      </w:pPr>
+      <w:r>
+        <w:tab/>
+      </w:r>
+      <w:r>
+        <w:tab/>
+        <w:t>splash [orb]</w:t>
+      </w:r>
+    </w:p>
+    <w:p>
+      <w:pPr>
+        <w:pStyle w:val="indented"/>
+        <w:spacing w:line="360" w:lineRule="auto"/>
+      </w:pPr>
+      <w:r>
+        <w:tab/>
+      </w:r>
+      <w:r>
+        <w:tab/>
+        <w:t>login [enterPlayer, startGame]</w:t>
+      </w:r>
+    </w:p>
+    <w:p>
+      <w:pPr>
+        <w:pStyle w:val="indented"/>
+        <w:spacing w:line="360" w:lineRule="auto"/>
+      </w:pPr>
+      <w:r>
+        <w:tab/>
+      </w:r>
+      <w:r>
+        <w:tab/>
+        <w:t>newGame [dea</w:t>
+      </w:r>
+      <w:r>
+        <w:t>l</w:t>
+      </w:r>
+      <w:r>
+        <w:t>]</w:t>
+      </w:r>
+    </w:p>
+    <w:p>
+      <w:pPr>
+        <w:pStyle w:val="indented"/>
+        <w:spacing w:line="360" w:lineRule="auto"/>
+      </w:pPr>
+      <w:r>
+        <w:tab/>
+      </w:r>
+      <w:r>
+        <w:tab/>
+        <w:t>playGame [oneBankP, fiveBankP, tenBankP, hitMe, holdMe</w:t>
+      </w:r>
+      <w:r>
+        <w:t>, newGame</w:t>
+      </w:r>
+      <w:r>
+        <w:t>]</w:t>
+      </w:r>
+    </w:p>
+    <w:p>
+      <w:pPr>
+        <w:pStyle w:val="indented"/>
+        <w:spacing w:line="360" w:lineRule="auto"/>
+      </w:pPr>
+      <w:r>
+        <w:tab/>
+      </w:r>
+      <w:r>
+        <w:rPr>
+          <w:color w:val="008000"/>
+        </w:rPr>
+        <w:t>button</w:t>
+      </w:r>
+      <w:r>
+        <w:rPr>
+          <w:color w:val="008000"/>
+        </w:rPr>
+        <w:t>Object</w:t>
+      </w:r>
+      <w:r>
+        <w:t xml:space="preserve"> {name, indexCell(row, col), areaWidth, areaHeight, class, callback, image, offsetXY}</w:t>
+      </w:r>
+    </w:p>
+    <w:p>
+      <w:pPr>
+        <w:pStyle w:val="indented"/>
+        <w:spacing w:line="360" w:lineRule="auto"/>
       </w:pPr>
       <w:r>
         <w:t>methods</w:t>
@@ -160,24 +747,7 @@
     <w:p>
       <w:pPr>
         <w:pStyle w:val="indented"/>
-      </w:pPr>
-      <w:r>
-        <w:tab/>
-        <w:t>startNewGame</w:t>
-      </w:r>
-    </w:p>
-    <w:p>
-      <w:pPr>
-        <w:pStyle w:val="indented"/>
-      </w:pPr>
-      <w:r>
-        <w:tab/>
-        <w:t>enterPlayer</w:t>
-      </w:r>
-    </w:p>
-    <w:p>
-      <w:pPr>
-        <w:pStyle w:val="indented"/>
+        <w:spacing w:line="360" w:lineRule="auto"/>
       </w:pPr>
       <w:r>
         <w:tab/>
@@ -187,467 +757,812 @@
     <w:p>
       <w:pPr>
         <w:pStyle w:val="indented"/>
-      </w:pPr>
-      <w:r>
-        <w:tab/>
-        <w:t>nextPlayer</w:t>
-      </w:r>
-    </w:p>
-    <w:p>
-      <w:pPr>
-        <w:pStyle w:val="indented"/>
-      </w:pPr>
-      <w:r>
-        <w:tab/>
-        <w:t>dealerHitme</w:t>
-      </w:r>
-    </w:p>
-    <w:p>
-      <w:pPr>
-        <w:pStyle w:val="indented"/>
-      </w:pPr>
-      <w:r>
-        <w:tab/>
-        <w:t>calculateScores</w:t>
-      </w:r>
-    </w:p>
-    <w:p>
-      <w:pPr>
-        <w:pStyle w:val="indented"/>
-      </w:pPr>
-      <w:r>
-        <w:tab/>
-        <w:t>updateBank</w:t>
-      </w:r>
-    </w:p>
-    <w:p>
-      <w:pPr>
-        <w:pStyle w:val="indented"/>
-      </w:pPr>
-      <w:r>
-        <w:t>properties</w:t>
-      </w:r>
-    </w:p>
-    <w:p>
-      <w:pPr>
-        <w:pStyle w:val="indented"/>
-      </w:pPr>
-      <w:r>
-        <w:tab/>
-        <w:t>currentPlayer</w:t>
-      </w:r>
-    </w:p>
-    <w:p>
-      <w:pPr>
-        <w:pStyle w:val="indented"/>
-      </w:pPr>
-      <w:r>
-        <w:tab/>
-        <w:t>players</w:t>
-      </w:r>
-      <w:r>
-        <w:t xml:space="preserve"> { player1: null, player</w:t>
-      </w:r>
-      <w:r>
-        <w:t>2</w:t>
-      </w:r>
-      <w:r>
-        <w:t>: null,</w:t>
+        <w:spacing w:line="360" w:lineRule="auto"/>
+      </w:pPr>
+      <w:r>
+        <w:tab/>
+        <w:t>activateEventListeners(gameState)</w:t>
+      </w:r>
+    </w:p>
+    <w:p>
+      <w:pPr>
+        <w:pStyle w:val="indented"/>
+        <w:spacing w:line="360" w:lineRule="auto"/>
+      </w:pPr>
+      <w:r>
+        <w:tab/>
+      </w:r>
+      <w:r>
+        <w:t>hit</w:t>
+      </w:r>
+      <w:r>
+        <w:t>Dealer</w:t>
+      </w:r>
+      <w:r>
+        <w:t xml:space="preserve">() =&gt; nextCard(), updateScore(), </w:t>
+      </w:r>
+      <w:r>
+        <w:t>doTheMath</w:t>
+      </w:r>
+      <w:r>
+        <w:t>()</w:t>
+      </w:r>
+    </w:p>
+    <w:p>
+      <w:pPr>
+        <w:pStyle w:val="indented"/>
+        <w:spacing w:line="360" w:lineRule="auto"/>
+      </w:pPr>
+      <w:r>
+        <w:tab/>
+        <w:t xml:space="preserve">updateGameDisplay [updateBankBet, changeGameState, changePlayState (nextTurn, </w:t>
+      </w:r>
+      <w:r>
+        <w:t>gameOver</w:t>
+      </w:r>
+      <w:r>
+        <w:t>)]</w:t>
+      </w:r>
+    </w:p>
+    <w:p>
+      <w:pPr>
+        <w:pStyle w:val="indented"/>
+        <w:spacing w:line="360" w:lineRule="auto"/>
+      </w:pPr>
+      <w:r>
+        <w:tab/>
+        <w:t>updatePlayerDisplay [dealCards, nextCard, nextTurn, updateOnes, updateFives,</w:t>
       </w:r>
       <w:r>
         <w:t xml:space="preserve"> </w:t>
       </w:r>
       <w:r>
-        <w:t>player</w:t>
-      </w:r>
-      <w:r>
-        <w:t>3</w:t>
-      </w:r>
-      <w:r>
-        <w:t>: null }</w:t>
-      </w:r>
-    </w:p>
-    <w:p>
-      <w:pPr>
-        <w:pStyle w:val="indented"/>
-      </w:pPr>
-      <w:r>
-        <w:tab/>
-        <w:t>player</w:t>
-      </w:r>
-      <w:r>
-        <w:t>Banks</w:t>
-      </w:r>
-    </w:p>
-    <w:p>
-      <w:pPr>
-        <w:pStyle w:val="indented"/>
-      </w:pPr>
-      <w:r>
-        <w:tab/>
-        <w:t>playerGames</w:t>
-      </w:r>
-    </w:p>
-    <w:p>
-      <w:pPr>
-        <w:pStyle w:val="topics"/>
-      </w:pPr>
-    </w:p>
-    <w:p>
-      <w:r>
-        <w:t>player</w:t>
-      </w:r>
-    </w:p>
-    <w:p>
-      <w:pPr>
-        <w:pStyle w:val="indented"/>
-      </w:pPr>
-      <w:r>
-        <w:t>methods</w:t>
-      </w:r>
-    </w:p>
-    <w:p>
-      <w:pPr>
-        <w:pStyle w:val="indented"/>
-      </w:pPr>
-      <w:r>
-        <w:tab/>
-        <w:t>placeBets(whichPlayer)</w:t>
-      </w:r>
-    </w:p>
-    <w:p>
-      <w:pPr>
-        <w:pStyle w:val="indented"/>
-      </w:pPr>
-      <w:r>
-        <w:tab/>
-        <w:t>hitMe</w:t>
-      </w:r>
-    </w:p>
-    <w:p>
-      <w:pPr>
-        <w:pStyle w:val="indented"/>
-      </w:pPr>
-      <w:r>
-        <w:tab/>
-        <w:t>hold</w:t>
-      </w:r>
-    </w:p>
-    <w:p>
-      <w:pPr>
-        <w:pStyle w:val="indented"/>
-      </w:pPr>
-      <w:r>
-        <w:t>properties</w:t>
-      </w:r>
-    </w:p>
-    <w:p>
-      <w:pPr>
-        <w:pStyle w:val="indented"/>
-      </w:pPr>
-      <w:r>
-        <w:tab/>
-        <w:t>name</w:t>
-      </w:r>
-    </w:p>
-    <w:p>
-      <w:pPr>
-        <w:pStyle w:val="indented"/>
-      </w:pPr>
-      <w:r>
-        <w:tab/>
-        <w:t>hand</w:t>
-      </w:r>
-      <w:r>
-        <w:t>Array</w:t>
-      </w:r>
-    </w:p>
-    <w:p>
-      <w:pPr>
-        <w:pStyle w:val="indented"/>
-      </w:pPr>
-      <w:r>
-        <w:tab/>
-        <w:t>handScore</w:t>
-      </w:r>
-    </w:p>
-    <w:p>
-      <w:pPr>
-        <w:pStyle w:val="indented"/>
-      </w:pPr>
-      <w:r>
-        <w:tab/>
-        <w:t>bank</w:t>
-      </w:r>
-    </w:p>
-    <w:p>
-      <w:pPr>
-        <w:pStyle w:val="indented"/>
-      </w:pPr>
-      <w:r>
-        <w:tab/>
-        <w:t>bet</w:t>
-      </w:r>
-    </w:p>
-    <w:p>
-      <w:pPr>
-        <w:pStyle w:val="topics"/>
-      </w:pPr>
-    </w:p>
-    <w:p>
-      <w:r>
-        <w:t>display</w:t>
-      </w:r>
-    </w:p>
-    <w:p>
-      <w:pPr>
-        <w:pStyle w:val="indented"/>
-      </w:pPr>
-      <w:r>
-        <w:t>methods</w:t>
-      </w:r>
-    </w:p>
-    <w:p>
-      <w:pPr>
-        <w:pStyle w:val="indented"/>
-      </w:pPr>
-      <w:r>
-        <w:tab/>
-        <w:t>assignEventListeners</w:t>
-      </w:r>
-    </w:p>
-    <w:p>
-      <w:pPr>
-        <w:pStyle w:val="indented"/>
-      </w:pPr>
-      <w:r>
-        <w:tab/>
-        <w:t>updateMessage</w:t>
-      </w:r>
-    </w:p>
-    <w:p>
-      <w:pPr>
-        <w:pStyle w:val="indented"/>
-      </w:pPr>
-      <w:r>
-        <w:tab/>
-        <w:t>updateCardStack</w:t>
-      </w:r>
-    </w:p>
-    <w:p>
-      <w:pPr>
-        <w:pStyle w:val="indented"/>
-      </w:pPr>
-      <w:r>
-        <w:tab/>
-        <w:t>updateChipStack</w:t>
-      </w:r>
-    </w:p>
-    <w:p>
-      <w:pPr>
-        <w:pStyle w:val="indented"/>
-      </w:pPr>
-      <w:r>
-        <w:tab/>
-        <w:t>updateScoreboard</w:t>
-      </w:r>
-    </w:p>
-    <w:p>
-      <w:pPr>
-        <w:pStyle w:val="indented"/>
-      </w:pPr>
-      <w:r>
-        <w:tab/>
-        <w:t>sliderOver</w:t>
-      </w:r>
-    </w:p>
-    <w:p>
-      <w:pPr>
-        <w:pStyle w:val="indented"/>
-      </w:pPr>
-      <w:r>
-        <w:tab/>
-        <w:t>sliderOut</w:t>
-      </w:r>
-    </w:p>
-    <w:p>
-      <w:pPr>
-        <w:pStyle w:val="indented"/>
-      </w:pPr>
-      <w:r>
-        <w:tab/>
-        <w:t>sliderDown</w:t>
-      </w:r>
-    </w:p>
-    <w:p>
-      <w:pPr>
-        <w:pStyle w:val="indented"/>
-      </w:pPr>
-      <w:r>
-        <w:t>properties</w:t>
-      </w:r>
-    </w:p>
-    <w:p>
-      <w:pPr>
-        <w:pStyle w:val="indented"/>
-      </w:pPr>
-      <w:r>
-        <w:tab/>
-        <w:t>message { messageEl }</w:t>
-      </w:r>
-    </w:p>
-    <w:p>
-      <w:pPr>
-        <w:pStyle w:val="indented"/>
-      </w:pPr>
-      <w:r>
-        <w:tab/>
-        <w:t>newPlayerForm</w:t>
-      </w:r>
-      <w:r>
-        <w:t xml:space="preserve"> { nameEl }</w:t>
-      </w:r>
-    </w:p>
-    <w:p>
-      <w:pPr>
-        <w:pStyle w:val="indented"/>
-      </w:pPr>
-      <w:r>
-        <w:tab/>
-        <w:t>scoreboard</w:t>
-      </w:r>
-      <w:r>
-        <w:t xml:space="preserve"> { playerEl_1, playerEl_2,</w:t>
-      </w:r>
-      <w:r>
-        <w:t xml:space="preserve"> </w:t>
-      </w:r>
-      <w:r>
-        <w:t>playerEl_3 }</w:t>
-      </w:r>
-    </w:p>
-    <w:p>
-      <w:pPr>
-        <w:pStyle w:val="indented"/>
-      </w:pPr>
-      <w:r>
-        <w:lastRenderedPageBreak/>
-        <w:tab/>
-        <w:t>hitmeHoldPanel</w:t>
-      </w:r>
-      <w:r>
-        <w:t xml:space="preserve"> { hitmeEl, holdEl }</w:t>
-      </w:r>
-    </w:p>
-    <w:p>
-      <w:pPr>
-        <w:pStyle w:val="indented"/>
-      </w:pPr>
-      <w:r>
-        <w:tab/>
-        <w:t>cardStacks</w:t>
-      </w:r>
-      <w:r>
-        <w:t xml:space="preserve"> { card1, card2,</w:t>
-      </w:r>
-      <w:r>
-        <w:t xml:space="preserve"> </w:t>
-      </w:r>
-      <w:r>
-        <w:t>card3,</w:t>
-      </w:r>
-      <w:r>
-        <w:t xml:space="preserve"> </w:t>
-      </w:r>
-      <w:r>
-        <w:t>card4,</w:t>
-      </w:r>
-      <w:r>
-        <w:t xml:space="preserve"> </w:t>
-      </w:r>
-      <w:r>
-        <w:t>card5,</w:t>
-      </w:r>
-      <w:r>
-        <w:t xml:space="preserve"> </w:t>
-      </w:r>
-      <w:r>
-        <w:t>card6 }</w:t>
-      </w:r>
-    </w:p>
-    <w:p>
-      <w:pPr>
-        <w:pStyle w:val="indented"/>
-      </w:pPr>
-      <w:r>
-        <w:tab/>
-        <w:t>chipStacks</w:t>
-      </w:r>
-      <w:r>
-        <w:t xml:space="preserve"> { onesBank, fivesBank, tensBank, onesBet, fivesBet, tensBet }</w:t>
-      </w:r>
-    </w:p>
-    <w:p>
-      <w:pPr>
-        <w:pStyle w:val="indented"/>
-      </w:pPr>
-      <w:r>
-        <w:tab/>
-        <w:t>chipSliders</w:t>
-      </w:r>
-      <w:r>
-        <w:t xml:space="preserve"> </w:t>
-      </w:r>
-      <w:r>
-        <w:t>{ sliderEl_1, sliderEl_2,</w:t>
-      </w:r>
-      <w:r>
-        <w:t xml:space="preserve"> </w:t>
-      </w:r>
-      <w:r>
-        <w:t>sliderEl_3 }</w:t>
-      </w:r>
-    </w:p>
-    <w:p>
-      <w:pPr>
-        <w:pStyle w:val="indented"/>
-      </w:pPr>
-      <w:r>
-        <w:tab/>
-        <w:t>cardStackArray</w:t>
-      </w:r>
-    </w:p>
-    <w:p>
-      <w:pPr>
-        <w:pStyle w:val="indented"/>
-      </w:pPr>
-      <w:r>
-        <w:tab/>
-        <w:t>chipStackArray</w:t>
-      </w:r>
-    </w:p>
-    <w:p>
-      <w:pPr>
-        <w:pStyle w:val="indented"/>
-      </w:pPr>
-      <w:r>
-        <w:tab/>
-        <w:t>chipSliderArray</w:t>
-      </w:r>
-    </w:p>
-    <w:p>
-      <w:pPr>
-        <w:pStyle w:val="topics"/>
-      </w:pPr>
-    </w:p>
-    <w:p>
-      <w:r>
-        <w:br w:type="page"/>
-      </w:r>
-    </w:p>
-    <w:p>
+        <w:t>updateTens]</w:t>
+      </w:r>
       <w:bookmarkStart w:id="0" w:name="_GoBack"/>
       <w:bookmarkEnd w:id="0"/>
+    </w:p>
+    <w:p>
+      <w:pPr>
+        <w:pStyle w:val="topics"/>
+        <w:spacing w:line="360" w:lineRule="auto"/>
+      </w:pPr>
+    </w:p>
+    <w:p>
+      <w:pPr>
+        <w:spacing w:line="360" w:lineRule="auto"/>
+      </w:pPr>
+      <w:r>
+        <w:t>Player</w:t>
+      </w:r>
+      <w:r>
+        <w:t>Object</w:t>
+      </w:r>
+    </w:p>
+    <w:p>
+      <w:pPr>
+        <w:pStyle w:val="indented"/>
+        <w:spacing w:line="360" w:lineRule="auto"/>
+      </w:pPr>
+      <w:r>
+        <w:t>properties</w:t>
+      </w:r>
+    </w:p>
+    <w:p>
+      <w:pPr>
+        <w:pStyle w:val="indented"/>
+        <w:spacing w:line="360" w:lineRule="auto"/>
+      </w:pPr>
+      <w:r>
+        <w:tab/>
+      </w:r>
+      <w:r>
+        <w:rPr>
+          <w:color w:val="008000"/>
+        </w:rPr>
+        <w:t>playerObject</w:t>
+      </w:r>
+      <w:r>
+        <w:t xml:space="preserve"> {name, handArray, score, oneBank, fiveBank, tenBank, totalBank}</w:t>
+      </w:r>
+    </w:p>
+    <w:p>
+      <w:pPr>
+        <w:pStyle w:val="indented"/>
+        <w:spacing w:line="360" w:lineRule="auto"/>
+      </w:pPr>
+      <w:r>
+        <w:t>methods</w:t>
+      </w:r>
+    </w:p>
+    <w:p>
+      <w:pPr>
+        <w:pStyle w:val="indented"/>
+        <w:spacing w:line="360" w:lineRule="auto"/>
+      </w:pPr>
+      <w:r>
+        <w:tab/>
+        <w:t>placeBet(whichChip)</w:t>
+      </w:r>
+    </w:p>
+    <w:p>
+      <w:pPr>
+        <w:pStyle w:val="indented"/>
+        <w:spacing w:line="360" w:lineRule="auto"/>
+      </w:pPr>
+      <w:r>
+        <w:tab/>
+        <w:t>updateBanks(whichBank, totalBank)</w:t>
+      </w:r>
+    </w:p>
+    <w:p>
+      <w:pPr>
+        <w:pStyle w:val="indented"/>
+        <w:spacing w:line="360" w:lineRule="auto"/>
+      </w:pPr>
+      <w:r>
+        <w:tab/>
+        <w:t>hitMe</w:t>
+      </w:r>
+      <w:r>
+        <w:t>()</w:t>
+      </w:r>
+      <w:r>
+        <w:t xml:space="preserve"> </w:t>
+      </w:r>
+      <w:r>
+        <w:t xml:space="preserve">=&gt; </w:t>
+      </w:r>
+      <w:r>
+        <w:t>nextCard</w:t>
+      </w:r>
+      <w:r>
+        <w:t>()</w:t>
+      </w:r>
+      <w:r>
+        <w:t>, updateScore</w:t>
+      </w:r>
+      <w:r>
+        <w:t>()</w:t>
+      </w:r>
+      <w:r>
+        <w:t>, nextTurn</w:t>
+      </w:r>
+      <w:r>
+        <w:t>()</w:t>
+      </w:r>
+    </w:p>
+    <w:p>
+      <w:pPr>
+        <w:pStyle w:val="indented"/>
+        <w:spacing w:line="360" w:lineRule="auto"/>
+      </w:pPr>
+      <w:r>
+        <w:tab/>
+        <w:t>holdMe</w:t>
+      </w:r>
+      <w:r>
+        <w:t>(nextTurn)</w:t>
+      </w:r>
+    </w:p>
+    <w:p>
+      <w:pPr>
+        <w:pStyle w:val="topics"/>
+      </w:pPr>
+    </w:p>
+    <w:p/>
+    <w:p/>
+    <w:p/>
+    <w:p>
+      <w:pPr>
+        <w:rPr>
+          <w:rFonts w:ascii="Courier" w:hAnsi="Courier"/>
+          <w:sz w:val="16"/>
+          <w:szCs w:val="16"/>
+        </w:rPr>
+      </w:pPr>
+      <w:r>
+        <w:br w:type="page"/>
+      </w:r>
+    </w:p>
+    <w:p>
+      <w:pPr>
+        <w:pStyle w:val="topics"/>
+      </w:pPr>
+    </w:p>
+    <w:p>
+      <w:r>
+        <w:t>objects</w:t>
+      </w:r>
+    </w:p>
+    <w:p>
+      <w:pPr>
+        <w:pStyle w:val="indented"/>
+      </w:pPr>
+      <w:r>
+        <w:t>gameMaster</w:t>
+      </w:r>
+    </w:p>
+    <w:p>
+      <w:pPr>
+        <w:pStyle w:val="indented"/>
+      </w:pPr>
+      <w:r>
+        <w:t>game</w:t>
+      </w:r>
+    </w:p>
+    <w:p>
+      <w:pPr>
+        <w:pStyle w:val="indented"/>
+      </w:pPr>
+      <w:r>
+        <w:t>dealer</w:t>
+      </w:r>
+    </w:p>
+    <w:p>
+      <w:pPr>
+        <w:pStyle w:val="indented"/>
+      </w:pPr>
+      <w:r>
+        <w:t>player</w:t>
+      </w:r>
+    </w:p>
+    <w:p>
+      <w:pPr>
+        <w:pStyle w:val="indented"/>
+      </w:pPr>
+      <w:r>
+        <w:t>display</w:t>
+      </w:r>
+    </w:p>
+    <w:p>
+      <w:pPr>
+        <w:pStyle w:val="topics"/>
+      </w:pPr>
+    </w:p>
+    <w:p>
+      <w:r>
+        <w:t>gameMaster</w:t>
+      </w:r>
+    </w:p>
+    <w:p>
+      <w:pPr>
+        <w:pStyle w:val="indented"/>
+      </w:pPr>
+      <w:r>
+        <w:t>gameId</w:t>
+      </w:r>
+    </w:p>
+    <w:p>
+      <w:pPr>
+        <w:pStyle w:val="indented"/>
+      </w:pPr>
+      <w:r>
+        <w:t>gamesArray</w:t>
+      </w:r>
+    </w:p>
+    <w:p>
+      <w:pPr>
+        <w:pStyle w:val="indented"/>
+      </w:pPr>
+      <w:r>
+        <w:t>plsyersArray</w:t>
+      </w:r>
+    </w:p>
+    <w:p>
+      <w:pPr>
+        <w:pStyle w:val="indented"/>
+      </w:pPr>
+      <w:r>
+        <w:t>playerScoresArray</w:t>
+      </w:r>
+    </w:p>
+    <w:p>
+      <w:pPr>
+        <w:pStyle w:val="topics"/>
+      </w:pPr>
+    </w:p>
+    <w:p>
+      <w:r>
+        <w:t>game</w:t>
+      </w:r>
+    </w:p>
+    <w:p>
+      <w:pPr>
+        <w:pStyle w:val="indented"/>
+      </w:pPr>
+      <w:r>
+        <w:t>methods</w:t>
+      </w:r>
+    </w:p>
+    <w:p>
+      <w:pPr>
+        <w:pStyle w:val="indented"/>
+      </w:pPr>
+      <w:r>
+        <w:tab/>
+        <w:t>startNewGame</w:t>
+      </w:r>
+    </w:p>
+    <w:p>
+      <w:pPr>
+        <w:pStyle w:val="indented"/>
+      </w:pPr>
+      <w:r>
+        <w:tab/>
+        <w:t>enterPlayer</w:t>
+      </w:r>
+    </w:p>
+    <w:p>
+      <w:pPr>
+        <w:pStyle w:val="indented"/>
+      </w:pPr>
+      <w:r>
+        <w:tab/>
+        <w:t>dealCards</w:t>
+      </w:r>
+    </w:p>
+    <w:p>
+      <w:pPr>
+        <w:pStyle w:val="indented"/>
+      </w:pPr>
+      <w:r>
+        <w:tab/>
+        <w:t>nextPlayer</w:t>
+      </w:r>
+    </w:p>
+    <w:p>
+      <w:pPr>
+        <w:pStyle w:val="indented"/>
+      </w:pPr>
+      <w:r>
+        <w:tab/>
+        <w:t>dealerHitme</w:t>
+      </w:r>
+    </w:p>
+    <w:p>
+      <w:pPr>
+        <w:pStyle w:val="indented"/>
+      </w:pPr>
+      <w:r>
+        <w:tab/>
+        <w:t>calculateScores</w:t>
+      </w:r>
+    </w:p>
+    <w:p>
+      <w:pPr>
+        <w:pStyle w:val="indented"/>
+      </w:pPr>
+      <w:r>
+        <w:tab/>
+        <w:t>updateBank</w:t>
+      </w:r>
+    </w:p>
+    <w:p>
+      <w:pPr>
+        <w:pStyle w:val="indented"/>
+      </w:pPr>
+      <w:r>
+        <w:t>properties</w:t>
+      </w:r>
+    </w:p>
+    <w:p>
+      <w:pPr>
+        <w:pStyle w:val="indented"/>
+      </w:pPr>
+      <w:r>
+        <w:tab/>
+        <w:t>currentPlayer</w:t>
+      </w:r>
+    </w:p>
+    <w:p>
+      <w:pPr>
+        <w:pStyle w:val="indented"/>
+      </w:pPr>
+      <w:r>
+        <w:tab/>
+        <w:t>players</w:t>
+      </w:r>
+      <w:r>
+        <w:t xml:space="preserve"> { player1: null, player</w:t>
+      </w:r>
+      <w:r>
+        <w:t>2</w:t>
+      </w:r>
+      <w:r>
+        <w:t>: null,</w:t>
+      </w:r>
+      <w:r>
+        <w:t xml:space="preserve"> </w:t>
+      </w:r>
+      <w:r>
+        <w:t>player</w:t>
+      </w:r>
+      <w:r>
+        <w:t>3</w:t>
+      </w:r>
+      <w:r>
+        <w:t>: null }</w:t>
+      </w:r>
+    </w:p>
+    <w:p>
+      <w:pPr>
+        <w:pStyle w:val="indented"/>
+      </w:pPr>
+      <w:r>
+        <w:tab/>
+        <w:t>player</w:t>
+      </w:r>
+      <w:r>
+        <w:t>Banks</w:t>
+      </w:r>
+    </w:p>
+    <w:p>
+      <w:pPr>
+        <w:pStyle w:val="indented"/>
+      </w:pPr>
+      <w:r>
+        <w:tab/>
+        <w:t>playerGames</w:t>
+      </w:r>
+    </w:p>
+    <w:p>
+      <w:pPr>
+        <w:pStyle w:val="topics"/>
+      </w:pPr>
+    </w:p>
+    <w:p>
+      <w:r>
+        <w:t>player</w:t>
+      </w:r>
+    </w:p>
+    <w:p>
+      <w:pPr>
+        <w:pStyle w:val="indented"/>
+      </w:pPr>
+      <w:r>
+        <w:t>methods</w:t>
+      </w:r>
+    </w:p>
+    <w:p>
+      <w:pPr>
+        <w:pStyle w:val="indented"/>
+      </w:pPr>
+      <w:r>
+        <w:tab/>
+        <w:t>placeBets(whichPlayer)</w:t>
+      </w:r>
+    </w:p>
+    <w:p>
+      <w:pPr>
+        <w:pStyle w:val="indented"/>
+      </w:pPr>
+      <w:r>
+        <w:tab/>
+        <w:t>hitMe</w:t>
+      </w:r>
+    </w:p>
+    <w:p>
+      <w:pPr>
+        <w:pStyle w:val="indented"/>
+      </w:pPr>
+      <w:r>
+        <w:tab/>
+        <w:t>hold</w:t>
+      </w:r>
+    </w:p>
+    <w:p>
+      <w:pPr>
+        <w:pStyle w:val="indented"/>
+      </w:pPr>
+      <w:r>
+        <w:t>properties</w:t>
+      </w:r>
+    </w:p>
+    <w:p>
+      <w:pPr>
+        <w:pStyle w:val="indented"/>
+      </w:pPr>
+      <w:r>
+        <w:tab/>
+        <w:t>name</w:t>
+      </w:r>
+    </w:p>
+    <w:p>
+      <w:pPr>
+        <w:pStyle w:val="indented"/>
+      </w:pPr>
+      <w:r>
+        <w:tab/>
+        <w:t>hand</w:t>
+      </w:r>
+      <w:r>
+        <w:t>Array</w:t>
+      </w:r>
+    </w:p>
+    <w:p>
+      <w:pPr>
+        <w:pStyle w:val="indented"/>
+      </w:pPr>
+      <w:r>
+        <w:tab/>
+        <w:t>handScore</w:t>
+      </w:r>
+    </w:p>
+    <w:p>
+      <w:pPr>
+        <w:pStyle w:val="indented"/>
+      </w:pPr>
+      <w:r>
+        <w:tab/>
+        <w:t>bank</w:t>
+      </w:r>
+    </w:p>
+    <w:p>
+      <w:pPr>
+        <w:pStyle w:val="indented"/>
+      </w:pPr>
+      <w:r>
+        <w:tab/>
+        <w:t>bet</w:t>
+      </w:r>
+    </w:p>
+    <w:p>
+      <w:pPr>
+        <w:pStyle w:val="topics"/>
+      </w:pPr>
+    </w:p>
+    <w:p>
+      <w:r>
+        <w:t>display</w:t>
+      </w:r>
+    </w:p>
+    <w:p>
+      <w:pPr>
+        <w:pStyle w:val="indented"/>
+      </w:pPr>
+      <w:r>
+        <w:t>methods</w:t>
+      </w:r>
+    </w:p>
+    <w:p>
+      <w:pPr>
+        <w:pStyle w:val="indented"/>
+      </w:pPr>
+      <w:r>
+        <w:tab/>
+        <w:t>assignEventListeners</w:t>
+      </w:r>
+    </w:p>
+    <w:p>
+      <w:pPr>
+        <w:pStyle w:val="indented"/>
+      </w:pPr>
+      <w:r>
+        <w:tab/>
+        <w:t>updateMessage</w:t>
+      </w:r>
+    </w:p>
+    <w:p>
+      <w:pPr>
+        <w:pStyle w:val="indented"/>
+      </w:pPr>
+      <w:r>
+        <w:tab/>
+        <w:t>updateCardStack</w:t>
+      </w:r>
+    </w:p>
+    <w:p>
+      <w:pPr>
+        <w:pStyle w:val="indented"/>
+      </w:pPr>
+      <w:r>
+        <w:tab/>
+        <w:t>updateChipStack</w:t>
+      </w:r>
+    </w:p>
+    <w:p>
+      <w:pPr>
+        <w:pStyle w:val="indented"/>
+      </w:pPr>
+      <w:r>
+        <w:tab/>
+        <w:t>updateScoreboard</w:t>
+      </w:r>
+    </w:p>
+    <w:p>
+      <w:pPr>
+        <w:pStyle w:val="indented"/>
+      </w:pPr>
+      <w:r>
+        <w:tab/>
+        <w:t>sliderOver</w:t>
+      </w:r>
+    </w:p>
+    <w:p>
+      <w:pPr>
+        <w:pStyle w:val="indented"/>
+      </w:pPr>
+      <w:r>
+        <w:tab/>
+        <w:t>sliderOut</w:t>
+      </w:r>
+    </w:p>
+    <w:p>
+      <w:pPr>
+        <w:pStyle w:val="indented"/>
+      </w:pPr>
+      <w:r>
+        <w:tab/>
+        <w:t>sliderDown</w:t>
+      </w:r>
+    </w:p>
+    <w:p>
+      <w:pPr>
+        <w:pStyle w:val="indented"/>
+      </w:pPr>
+      <w:r>
+        <w:t>properties</w:t>
+      </w:r>
+    </w:p>
+    <w:p>
+      <w:pPr>
+        <w:pStyle w:val="indented"/>
+      </w:pPr>
+      <w:r>
+        <w:tab/>
+        <w:t>message { messageEl }</w:t>
+      </w:r>
+    </w:p>
+    <w:p>
+      <w:pPr>
+        <w:pStyle w:val="indented"/>
+      </w:pPr>
+      <w:r>
+        <w:tab/>
+        <w:t>newPlayerForm</w:t>
+      </w:r>
+      <w:r>
+        <w:t xml:space="preserve"> { nameEl }</w:t>
+      </w:r>
+    </w:p>
+    <w:p>
+      <w:pPr>
+        <w:pStyle w:val="indented"/>
+      </w:pPr>
+      <w:r>
+        <w:tab/>
+        <w:t>scoreboard</w:t>
+      </w:r>
+      <w:r>
+        <w:t xml:space="preserve"> { playerEl_1, playerEl_2,</w:t>
+      </w:r>
+      <w:r>
+        <w:t xml:space="preserve"> </w:t>
+      </w:r>
+      <w:r>
+        <w:t>playerEl_3 }</w:t>
+      </w:r>
+    </w:p>
+    <w:p>
+      <w:pPr>
+        <w:pStyle w:val="indented"/>
+      </w:pPr>
+      <w:r>
+        <w:tab/>
+        <w:t>hitmeHoldPanel</w:t>
+      </w:r>
+      <w:r>
+        <w:t xml:space="preserve"> { hitmeEl, holdEl }</w:t>
+      </w:r>
+    </w:p>
+    <w:p>
+      <w:pPr>
+        <w:pStyle w:val="indented"/>
+      </w:pPr>
+      <w:r>
+        <w:tab/>
+        <w:t>cardStacks</w:t>
+      </w:r>
+      <w:r>
+        <w:t xml:space="preserve"> { card1, card2,</w:t>
+      </w:r>
+      <w:r>
+        <w:t xml:space="preserve"> </w:t>
+      </w:r>
+      <w:r>
+        <w:t>card3,</w:t>
+      </w:r>
+      <w:r>
+        <w:t xml:space="preserve"> </w:t>
+      </w:r>
+      <w:r>
+        <w:t>card4,</w:t>
+      </w:r>
+      <w:r>
+        <w:t xml:space="preserve"> </w:t>
+      </w:r>
+      <w:r>
+        <w:t>card5,</w:t>
+      </w:r>
+      <w:r>
+        <w:t xml:space="preserve"> </w:t>
+      </w:r>
+      <w:r>
+        <w:t>card6 }</w:t>
+      </w:r>
+    </w:p>
+    <w:p>
+      <w:pPr>
+        <w:pStyle w:val="indented"/>
+      </w:pPr>
+      <w:r>
+        <w:tab/>
+        <w:t>chipStacks</w:t>
+      </w:r>
+      <w:r>
+        <w:t xml:space="preserve"> { onesBank, fivesBank, tensBank, onesBet, fivesBet, tensBet }</w:t>
+      </w:r>
+    </w:p>
+    <w:p>
+      <w:pPr>
+        <w:pStyle w:val="indented"/>
+      </w:pPr>
+      <w:r>
+        <w:tab/>
+        <w:t>chipSliders</w:t>
+      </w:r>
+      <w:r>
+        <w:t xml:space="preserve"> </w:t>
+      </w:r>
+      <w:r>
+        <w:t>{ sliderEl_1, sliderEl_2,</w:t>
+      </w:r>
+      <w:r>
+        <w:t xml:space="preserve"> </w:t>
+      </w:r>
+      <w:r>
+        <w:t>sliderEl_3 }</w:t>
+      </w:r>
+    </w:p>
+    <w:p>
+      <w:pPr>
+        <w:pStyle w:val="indented"/>
+      </w:pPr>
+      <w:r>
+        <w:tab/>
+        <w:t>cardStackArray</w:t>
+      </w:r>
+    </w:p>
+    <w:p>
+      <w:pPr>
+        <w:pStyle w:val="indented"/>
+      </w:pPr>
+      <w:r>
+        <w:tab/>
+        <w:t>chipStackArray</w:t>
+      </w:r>
+    </w:p>
+    <w:p>
+      <w:pPr>
+        <w:pStyle w:val="indented"/>
+      </w:pPr>
+      <w:r>
+        <w:tab/>
+        <w:t>chipSliderArray</w:t>
+      </w:r>
+    </w:p>
+    <w:p>
+      <w:pPr>
+        <w:pStyle w:val="topics"/>
+      </w:pPr>
+    </w:p>
+    <w:p>
+      <w:r>
+        <w:br w:type="page"/>
+      </w:r>
+    </w:p>
+    <w:p>
       <w:r>
         <w:t>elements</w:t>
       </w:r>
@@ -672,8 +1587,6 @@
       </w:pPr>
       <w:r>
         <w:tab/>
-      </w:r>
-      <w:r>
         <w:t>gameButton1 [newGame, enterPlayer]</w:t>
       </w:r>
     </w:p>
@@ -683,8 +1596,6 @@
       </w:pPr>
       <w:r>
         <w:tab/>
-      </w:r>
-      <w:r>
         <w:t>gameButton2 [startGame]</w:t>
       </w:r>
     </w:p>
@@ -694,8 +1605,6 @@
       </w:pPr>
       <w:r>
         <w:tab/>
-      </w:r>
-      <w:r>
         <w:t>tooltips</w:t>
       </w:r>
     </w:p>
@@ -718,23 +1627,15 @@
         <w:rPr>
           <w:b/>
         </w:rPr>
-        <w:t>player</w:t>
-      </w:r>
-      <w:r>
-        <w:rPr>
-          <w:b/>
-        </w:rPr>
-        <w:t>Elements</w:t>
-      </w:r>
-    </w:p>
-    <w:p>
-      <w:pPr>
-        <w:pStyle w:val="indented"/>
-      </w:pPr>
-      <w:r>
-        <w:tab/>
-      </w:r>
-      <w:r>
+        <w:t>playerElements</w:t>
+      </w:r>
+    </w:p>
+    <w:p>
+      <w:pPr>
+        <w:pStyle w:val="indented"/>
+      </w:pPr>
+      <w:r>
+        <w:tab/>
         <w:t>playerName_1</w:t>
       </w:r>
     </w:p>
@@ -744,8 +1645,6 @@
       </w:pPr>
       <w:r>
         <w:tab/>
-      </w:r>
-      <w:r>
         <w:t>playerName_2</w:t>
       </w:r>
     </w:p>
@@ -755,8 +1654,6 @@
       </w:pPr>
       <w:r>
         <w:tab/>
-      </w:r>
-      <w:r>
         <w:t>playerName_3</w:t>
       </w:r>
     </w:p>
@@ -766,8 +1663,6 @@
       </w:pPr>
       <w:r>
         <w:tab/>
-      </w:r>
-      <w:r>
         <w:t>playerScore_1</w:t>
       </w:r>
     </w:p>
@@ -777,8 +1672,6 @@
       </w:pPr>
       <w:r>
         <w:tab/>
-      </w:r>
-      <w:r>
         <w:t>playerScore_2</w:t>
       </w:r>
     </w:p>
@@ -788,8 +1681,6 @@
       </w:pPr>
       <w:r>
         <w:tab/>
-      </w:r>
-      <w:r>
         <w:t>playerScore_3</w:t>
       </w:r>
     </w:p>
@@ -801,10 +1692,7 @@
         <w:tab/>
       </w:r>
       <w:r>
-        <w:t>playerBank</w:t>
-      </w:r>
-      <w:r>
-        <w:t>_1</w:t>
+        <w:t>playerBank_1</w:t>
       </w:r>
     </w:p>
     <w:p>
@@ -1069,8 +1957,6 @@
       </w:pPr>
       <w:r>
         <w:tab/>
-      </w:r>
-      <w:r>
         <w:t>$1_chipsInButton_1</w:t>
       </w:r>
       <w:r>
@@ -1083,8 +1969,6 @@
       </w:pPr>
       <w:r>
         <w:tab/>
-      </w:r>
-      <w:r>
         <w:t>$5_chipsInButton_1</w:t>
       </w:r>
     </w:p>
@@ -1094,8 +1978,6 @@
       </w:pPr>
       <w:r>
         <w:tab/>
-      </w:r>
-      <w:r>
         <w:t>$10_chipsInButton_1</w:t>
       </w:r>
     </w:p>
@@ -1105,8 +1987,6 @@
       </w:pPr>
       <w:r>
         <w:tab/>
-      </w:r>
-      <w:r>
         <w:t>$1_chipsInButton_2</w:t>
       </w:r>
     </w:p>
@@ -1116,8 +1996,6 @@
       </w:pPr>
       <w:r>
         <w:tab/>
-      </w:r>
-      <w:r>
         <w:t>$5_chipsInButton_2</w:t>
       </w:r>
     </w:p>
@@ -1127,8 +2005,6 @@
       </w:pPr>
       <w:r>
         <w:tab/>
-      </w:r>
-      <w:r>
         <w:t>$10_chipsInButton_2</w:t>
       </w:r>
     </w:p>
@@ -1138,8 +2014,6 @@
       </w:pPr>
       <w:r>
         <w:tab/>
-      </w:r>
-      <w:r>
         <w:t>$1_chipsInButton_3</w:t>
       </w:r>
     </w:p>
@@ -1149,8 +2023,6 @@
       </w:pPr>
       <w:r>
         <w:tab/>
-      </w:r>
-      <w:r>
         <w:t>$5_chipsInButton_3</w:t>
       </w:r>
     </w:p>
@@ -1160,8 +2032,6 @@
       </w:pPr>
       <w:r>
         <w:tab/>
-      </w:r>
-      <w:r>
         <w:t>$10_chipsInButton_3</w:t>
       </w:r>
     </w:p>
@@ -1171,8 +2041,6 @@
       </w:pPr>
       <w:r>
         <w:tab/>
-      </w:r>
-      <w:r>
         <w:t>$1_chipsOutButton</w:t>
       </w:r>
     </w:p>
@@ -1182,8 +2050,6 @@
       </w:pPr>
       <w:r>
         <w:tab/>
-      </w:r>
-      <w:r>
         <w:t>$5_chipsOutButton</w:t>
       </w:r>
     </w:p>
@@ -1193,8 +2059,6 @@
       </w:pPr>
       <w:r>
         <w:tab/>
-      </w:r>
-      <w:r>
         <w:t>$10_chipsOutButton</w:t>
       </w:r>
     </w:p>
@@ -1240,8 +2104,6 @@
       </w:pPr>
       <w:r>
         <w:tab/>
-      </w:r>
-      <w:r>
         <w:t>bankAmount_5_1</w:t>
       </w:r>
     </w:p>
@@ -1251,8 +2113,6 @@
       </w:pPr>
       <w:r>
         <w:tab/>
-      </w:r>
-      <w:r>
         <w:t>bankAmount_10_1</w:t>
       </w:r>
     </w:p>
@@ -1262,8 +2122,6 @@
       </w:pPr>
       <w:r>
         <w:tab/>
-      </w:r>
-      <w:r>
         <w:t>bankAmount_1_2</w:t>
       </w:r>
     </w:p>
@@ -1273,8 +2131,6 @@
       </w:pPr>
       <w:r>
         <w:tab/>
-      </w:r>
-      <w:r>
         <w:t>bankAmount_5_2</w:t>
       </w:r>
     </w:p>
@@ -1284,8 +2140,6 @@
       </w:pPr>
       <w:r>
         <w:tab/>
-      </w:r>
-      <w:r>
         <w:t>bankAmount_10_2</w:t>
       </w:r>
     </w:p>
@@ -1295,8 +2149,6 @@
       </w:pPr>
       <w:r>
         <w:tab/>
-      </w:r>
-      <w:r>
         <w:t>bankAmount_1_3</w:t>
       </w:r>
     </w:p>
@@ -1306,8 +2158,6 @@
       </w:pPr>
       <w:r>
         <w:tab/>
-      </w:r>
-      <w:r>
         <w:t>bankAmount_5_3</w:t>
       </w:r>
     </w:p>
@@ -1317,8 +2167,6 @@
       </w:pPr>
       <w:r>
         <w:tab/>
-      </w:r>
-      <w:r>
         <w:t>bankAmount_10_3</w:t>
       </w:r>
     </w:p>
@@ -1339,8 +2187,6 @@
       </w:pPr>
       <w:r>
         <w:tab/>
-      </w:r>
-      <w:r>
         <w:t>bankChips_5_1</w:t>
       </w:r>
     </w:p>
@@ -1350,8 +2196,6 @@
       </w:pPr>
       <w:r>
         <w:tab/>
-      </w:r>
-      <w:r>
         <w:t>bankChips_10_1</w:t>
       </w:r>
     </w:p>
@@ -1361,8 +2205,6 @@
       </w:pPr>
       <w:r>
         <w:tab/>
-      </w:r>
-      <w:r>
         <w:t>bankChips_1_2</w:t>
       </w:r>
     </w:p>
@@ -1372,8 +2214,6 @@
       </w:pPr>
       <w:r>
         <w:tab/>
-      </w:r>
-      <w:r>
         <w:t>bankChips_5_2</w:t>
       </w:r>
     </w:p>
@@ -1383,8 +2223,6 @@
       </w:pPr>
       <w:r>
         <w:tab/>
-      </w:r>
-      <w:r>
         <w:t>bankChips_10_2</w:t>
       </w:r>
     </w:p>
@@ -1394,8 +2232,6 @@
       </w:pPr>
       <w:r>
         <w:tab/>
-      </w:r>
-      <w:r>
         <w:t>bankChips_1_3</w:t>
       </w:r>
     </w:p>
@@ -1405,8 +2241,6 @@
       </w:pPr>
       <w:r>
         <w:tab/>
-      </w:r>
-      <w:r>
         <w:t>bankChips_5_3</w:t>
       </w:r>
     </w:p>
@@ -1416,8 +2250,6 @@
       </w:pPr>
       <w:r>
         <w:tab/>
-      </w:r>
-      <w:r>
         <w:t>bankChips_10_3</w:t>
       </w:r>
     </w:p>
@@ -1440,13 +2272,7 @@
         <w:rPr>
           <w:b/>
         </w:rPr>
-        <w:t>table</w:t>
-      </w:r>
-      <w:r>
-        <w:rPr>
-          <w:b/>
-        </w:rPr>
-        <w:t>Elements</w:t>
+        <w:t>tableElements</w:t>
       </w:r>
     </w:p>
     <w:p>
@@ -1468,24 +2294,18 @@
         <w:tab/>
       </w:r>
       <w:r>
-        <w:t>betAmount_5</w:t>
-      </w:r>
-      <w:r>
-        <w:t xml:space="preserve"> (current player only)</w:t>
-      </w:r>
-    </w:p>
-    <w:p>
-      <w:pPr>
-        <w:pStyle w:val="indented"/>
-      </w:pPr>
-      <w:r>
-        <w:tab/>
-      </w:r>
-      <w:r>
-        <w:t>betAmount_10</w:t>
-      </w:r>
-      <w:r>
-        <w:t xml:space="preserve"> (current player only)</w:t>
+        <w:t>betAmount_5 (current player only)</w:t>
+      </w:r>
+    </w:p>
+    <w:p>
+      <w:pPr>
+        <w:pStyle w:val="indented"/>
+      </w:pPr>
+      <w:r>
+        <w:tab/>
+      </w:r>
+      <w:r>
+        <w:t>betAmount_10 (current player only)</w:t>
       </w:r>
     </w:p>
     <w:p>
@@ -1540,8 +2360,6 @@
       </w:pPr>
       <w:r>
         <w:tab/>
-      </w:r>
-      <w:r>
         <w:t>betChips_1_1</w:t>
       </w:r>
     </w:p>
@@ -1551,8 +2369,6 @@
       </w:pPr>
       <w:r>
         <w:tab/>
-      </w:r>
-      <w:r>
         <w:t>betChips_5_1</w:t>
       </w:r>
     </w:p>
@@ -1562,8 +2378,6 @@
       </w:pPr>
       <w:r>
         <w:tab/>
-      </w:r>
-      <w:r>
         <w:t>betChips_10_1</w:t>
       </w:r>
     </w:p>
@@ -1573,8 +2387,6 @@
       </w:pPr>
       <w:r>
         <w:tab/>
-      </w:r>
-      <w:r>
         <w:t>betChips_1_2</w:t>
       </w:r>
     </w:p>
@@ -1584,8 +2396,6 @@
       </w:pPr>
       <w:r>
         <w:tab/>
-      </w:r>
-      <w:r>
         <w:t>betChips_5_2</w:t>
       </w:r>
     </w:p>
@@ -1595,8 +2405,6 @@
       </w:pPr>
       <w:r>
         <w:tab/>
-      </w:r>
-      <w:r>
         <w:t>betChips_10_2</w:t>
       </w:r>
     </w:p>
@@ -1606,8 +2414,6 @@
       </w:pPr>
       <w:r>
         <w:tab/>
-      </w:r>
-      <w:r>
         <w:t>betChips_1_3</w:t>
       </w:r>
     </w:p>
@@ -1617,8 +2423,6 @@
       </w:pPr>
       <w:r>
         <w:tab/>
-      </w:r>
-      <w:r>
         <w:t>betChips_5_3</w:t>
       </w:r>
     </w:p>
@@ -1628,8 +2432,6 @@
       </w:pPr>
       <w:r>
         <w:tab/>
-      </w:r>
-      <w:r>
         <w:t>betChips_10_3</w:t>
       </w:r>
     </w:p>
@@ -1976,7 +2778,7 @@
       <w:rPr>
         <w:noProof/>
       </w:rPr>
-      <w:t>9/29/15</w:t>
+      <w:t>9/30/15</w:t>
     </w:r>
     <w:r>
       <w:fldChar w:fldCharType="end"/>
@@ -3066,7 +3868,7 @@
     <w:charset w:val="00"/>
     <w:family w:val="auto"/>
     <w:pitch w:val="variable"/>
-    <w:sig w:usb0="00000003" w:usb1="00000000" w:usb2="00000000" w:usb3="00000000" w:csb0="00000001" w:csb1="00000000"/>
+    <w:sig w:usb0="E00002FF" w:usb1="400004FF" w:usb2="00000000" w:usb3="00000000" w:csb0="0000019F" w:csb1="00000000"/>
   </w:font>
   <w:font w:name="ＭＳ 明朝">
     <w:panose1 w:val="00000000000000000000"/>
@@ -3124,7 +3926,7 @@
     <w:charset w:val="00"/>
     <w:family w:val="auto"/>
     <w:pitch w:val="variable"/>
-    <w:sig w:usb0="00000003" w:usb1="00000000" w:usb2="00000000" w:usb3="00000000" w:csb0="00000001" w:csb1="00000000"/>
+    <w:sig w:usb0="E10002FF" w:usb1="4000ACFF" w:usb2="00000009" w:usb3="00000000" w:csb0="0000019F" w:csb1="00000000"/>
   </w:font>
 </w:fonts>
 </file>
@@ -3148,6 +3950,7 @@
     <w:rsid w:val="003C32A4"/>
     <w:rsid w:val="003D36FE"/>
     <w:rsid w:val="00604C61"/>
+    <w:rsid w:val="007442F7"/>
     <w:rsid w:val="00956A95"/>
     <w:rsid w:val="009C3CF8"/>
     <w:rsid w:val="009E749C"/>
@@ -3979,7 +4782,7 @@
 </file>
 
 <file path=customXml/itemProps1.xml><?xml version="1.0" encoding="utf-8"?>
-<ds:datastoreItem xmlns:ds="http://schemas.openxmlformats.org/officeDocument/2006/customXml" ds:itemID="{89B818A1-5A67-484C-AF02-494B1DF3ADB9}">
+<ds:datastoreItem xmlns:ds="http://schemas.openxmlformats.org/officeDocument/2006/customXml" ds:itemID="{24CF8D8D-194B-024F-832A-D5CE81FE1ACD}">
   <ds:schemaRefs>
     <ds:schemaRef ds:uri="http://schemas.openxmlformats.org/officeDocument/2006/bibliography"/>
   </ds:schemaRefs>

</xml_diff>